<commit_message>
Refine section title in 02 Incumplimento notebook
</commit_message>
<xml_diff>
--- a/Pruebas Analista de Riesgo de Creědito.docx
+++ b/Pruebas Analista de Riesgo de Creědito.docx
@@ -173,7 +173,21 @@
         <w:rPr>
           <w:color w:val="0070C0"/>
         </w:rPr>
-        <w:t>Se desarrolló un modelo de Regresión Logística utilizando un conjunto reducido de 7 variables clave. Este modelo fue seleccionado por su estabilidad y facilidad de explicación en procesos de originación.</w:t>
+        <w:t xml:space="preserve">Se desarrolló un modelo de Regresión Logística utilizando un conjunto reducido de 7 variables clave. Este modelo fue seleccionado por su estabilidad y facilidad de explicación en procesos de </w:t>
+      </w:r>
+      <w:proofErr w:type="spellStart"/>
+      <w:r>
+        <w:rPr>
+          <w:color w:val="0070C0"/>
+        </w:rPr>
+        <w:t>originación</w:t>
+      </w:r>
+      <w:proofErr w:type="spellEnd"/>
+      <w:r>
+        <w:rPr>
+          <w:color w:val="0070C0"/>
+        </w:rPr>
+        <w:t>.</w:t>
       </w:r>
     </w:p>
     <w:p>
@@ -286,7 +300,33 @@
         <w:rPr>
           <w:color w:val="0070C0"/>
         </w:rPr>
-        <w:t>Regresión Logística (Logit): AUC 0.635, Gini 0.270. Es el modelo base.</w:t>
+        <w:t>Regresión Logística (</w:t>
+      </w:r>
+      <w:proofErr w:type="spellStart"/>
+      <w:r>
+        <w:rPr>
+          <w:color w:val="0070C0"/>
+        </w:rPr>
+        <w:t>Logit</w:t>
+      </w:r>
+      <w:proofErr w:type="spellEnd"/>
+      <w:r>
+        <w:rPr>
+          <w:color w:val="0070C0"/>
+        </w:rPr>
+        <w:t>): AUC 0.6</w:t>
+      </w:r>
+      <w:r>
+        <w:rPr>
+          <w:color w:val="0070C0"/>
+        </w:rPr>
+        <w:t>2</w:t>
+      </w:r>
+      <w:r>
+        <w:rPr>
+          <w:color w:val="0070C0"/>
+        </w:rPr>
+        <w:t>, Gini 0.270. Es el modelo base.</w:t>
       </w:r>
     </w:p>
     <w:p>
@@ -301,11 +341,33 @@
           <w:color w:val="0070C0"/>
         </w:rPr>
       </w:pPr>
-      <w:r>
-        <w:rPr>
-          <w:color w:val="0070C0"/>
-        </w:rPr>
-        <w:t>Logit Balanced (Seleccionado): AUC 0.636, Gini 0.272, KS 0.210. Ofrece la mayor estabilidad para el seguimiento de la Probabilidad de Default (PD) continua.</w:t>
+      <w:proofErr w:type="spellStart"/>
+      <w:r>
+        <w:rPr>
+          <w:color w:val="0070C0"/>
+        </w:rPr>
+        <w:t>Logit</w:t>
+      </w:r>
+      <w:proofErr w:type="spellEnd"/>
+      <w:r>
+        <w:rPr>
+          <w:color w:val="0070C0"/>
+        </w:rPr>
+        <w:t xml:space="preserve"> </w:t>
+      </w:r>
+      <w:proofErr w:type="spellStart"/>
+      <w:r>
+        <w:rPr>
+          <w:color w:val="0070C0"/>
+        </w:rPr>
+        <w:t>Balanced</w:t>
+      </w:r>
+      <w:proofErr w:type="spellEnd"/>
+      <w:r>
+        <w:rPr>
+          <w:color w:val="0070C0"/>
+        </w:rPr>
+        <w:t xml:space="preserve"> (Seleccionado): AUC 0.636, Gini 0.272, KS 0.210. Ofrece la mayor estabilidad para el seguimiento de la Probabilidad de Default (PD) continua.</w:t>
       </w:r>
     </w:p>
     <w:p>
@@ -339,11 +401,33 @@
           <w:color w:val="0070C0"/>
         </w:rPr>
       </w:pPr>
-      <w:r>
-        <w:rPr>
-          <w:color w:val="0070C0"/>
-        </w:rPr>
-        <w:t>XGBoost: AUC 0.588. En este dataset específico, presentó menor capacidad predictiva que los modelos lineales.</w:t>
+      <w:proofErr w:type="spellStart"/>
+      <w:r>
+        <w:rPr>
+          <w:color w:val="0070C0"/>
+        </w:rPr>
+        <w:t>XGBoost</w:t>
+      </w:r>
+      <w:proofErr w:type="spellEnd"/>
+      <w:r>
+        <w:rPr>
+          <w:color w:val="0070C0"/>
+        </w:rPr>
+        <w:t xml:space="preserve">: AUC 0.588. En este </w:t>
+      </w:r>
+      <w:proofErr w:type="spellStart"/>
+      <w:r>
+        <w:rPr>
+          <w:color w:val="0070C0"/>
+        </w:rPr>
+        <w:t>dataset</w:t>
+      </w:r>
+      <w:proofErr w:type="spellEnd"/>
+      <w:r>
+        <w:rPr>
+          <w:color w:val="0070C0"/>
+        </w:rPr>
+        <w:t xml:space="preserve"> específico, presentó menor capacidad predictiva que los modelos lineales.</w:t>
       </w:r>
     </w:p>
     <w:p>
@@ -439,7 +523,21 @@
         <w:rPr>
           <w:color w:val="0070C0"/>
         </w:rPr>
-        <w:t>Variables Macroeconómicas: La inflación y la tasa de interés (rate) muestran una correlación positiva con el incumplimiento.</w:t>
+        <w:t>Variables Macroeconómicas: La inflación y la tasa de interés (</w:t>
+      </w:r>
+      <w:proofErr w:type="spellStart"/>
+      <w:r>
+        <w:rPr>
+          <w:color w:val="0070C0"/>
+        </w:rPr>
+        <w:t>rate</w:t>
+      </w:r>
+      <w:proofErr w:type="spellEnd"/>
+      <w:r>
+        <w:rPr>
+          <w:color w:val="0070C0"/>
+        </w:rPr>
+        <w:t>) muestran una correlación positiva con el incumplimiento.</w:t>
       </w:r>
     </w:p>
     <w:p>
@@ -456,7 +554,23 @@
         <w:jc w:val="both"/>
       </w:pPr>
       <w:r>
-        <w:t xml:space="preserve">¿Que variables tienen mayor correlación con el target de incumplimiento? </w:t>
+        <w:t>¿</w:t>
+      </w:r>
+      <w:proofErr w:type="spellStart"/>
+      <w:r>
+        <w:t>Que</w:t>
+      </w:r>
+      <w:proofErr w:type="spellEnd"/>
+      <w:r>
+        <w:t xml:space="preserve"> variables tienen mayor correlación con el </w:t>
+      </w:r>
+      <w:proofErr w:type="gramStart"/>
+      <w:r>
+        <w:t>target</w:t>
+      </w:r>
+      <w:proofErr w:type="gramEnd"/>
+      <w:r>
+        <w:t xml:space="preserve"> de incumplimiento? </w:t>
       </w:r>
     </w:p>
     <w:p>
@@ -663,7 +777,29 @@
         <w:rPr>
           <w:color w:val="0070C0"/>
         </w:rPr>
-        <w:t>El modelo captura esta tendencia, incrementando la avg_pd de 0.44 a 0.57 conforme el entorno se vuelve más riesgoso</w:t>
+        <w:t xml:space="preserve">El modelo captura esta tendencia, incrementando la </w:t>
+      </w:r>
+      <w:proofErr w:type="spellStart"/>
+      <w:r>
+        <w:rPr>
+          <w:color w:val="0070C0"/>
+        </w:rPr>
+        <w:t>avg_pd</w:t>
+      </w:r>
+      <w:proofErr w:type="spellEnd"/>
+      <w:r>
+        <w:rPr>
+          <w:color w:val="0070C0"/>
+        </w:rPr>
+        <w:t xml:space="preserve"> de 0.44 a 0.57 conforme el entorno se vuelve más </w:t>
+      </w:r>
+      <w:proofErr w:type="spellStart"/>
+      <w:proofErr w:type="gramStart"/>
+      <w:r>
+        <w:rPr>
+          <w:color w:val="0070C0"/>
+        </w:rPr>
+        <w:t>riesgoso</w:t>
       </w:r>
       <w:r>
         <w:rPr>
@@ -675,7 +811,15 @@
         <w:rPr>
           <w:color w:val="0070C0"/>
         </w:rPr>
-        <w:t>l incremento en la inflación y tasas de interés en los periodos recientes explica el aumento del riesgo</w:t>
+        <w:t>l</w:t>
+      </w:r>
+      <w:proofErr w:type="spellEnd"/>
+      <w:proofErr w:type="gramEnd"/>
+      <w:r>
+        <w:rPr>
+          <w:color w:val="0070C0"/>
+        </w:rPr>
+        <w:t xml:space="preserve"> incremento en la inflación y tasas de interés en los periodos recientes explica el aumento del riesgo</w:t>
       </w:r>
     </w:p>
     <w:p>
@@ -855,7 +999,35 @@
         <w:rPr>
           <w:color w:val="0070C0"/>
         </w:rPr>
-        <w:t>5 Variables Principales (Coeficientes): Rate (0.166), Prev_delin_24m (0.126), Debt_income (0.121), Utilization (0.114) e Inflación (0.060).</w:t>
+        <w:t xml:space="preserve">5 Variables Principales (Coeficientes): Rate (0.166), Prev_delin_24m (0.126), </w:t>
+      </w:r>
+      <w:proofErr w:type="spellStart"/>
+      <w:r>
+        <w:rPr>
+          <w:color w:val="0070C0"/>
+        </w:rPr>
+        <w:t>Debt_income</w:t>
+      </w:r>
+      <w:proofErr w:type="spellEnd"/>
+      <w:r>
+        <w:rPr>
+          <w:color w:val="0070C0"/>
+        </w:rPr>
+        <w:t xml:space="preserve"> (0.121), </w:t>
+      </w:r>
+      <w:proofErr w:type="spellStart"/>
+      <w:r>
+        <w:rPr>
+          <w:color w:val="0070C0"/>
+        </w:rPr>
+        <w:t>Utilization</w:t>
+      </w:r>
+      <w:proofErr w:type="spellEnd"/>
+      <w:r>
+        <w:rPr>
+          <w:color w:val="0070C0"/>
+        </w:rPr>
+        <w:t xml:space="preserve"> (0.114) e Inflación (0.060).</w:t>
       </w:r>
       <w:r>
         <w:rPr>
@@ -884,7 +1056,49 @@
         <w:rPr>
           <w:color w:val="0070C0"/>
         </w:rPr>
-        <w:t>Los clientes más riesgosos presentan bajos bureau_scores (aprox. 512-560) y alta relación debt_income , mientras que los menos riesgosos tienen scores de 850 y menor uso de líneas.</w:t>
+        <w:t xml:space="preserve">Los clientes más riesgosos presentan bajos </w:t>
+      </w:r>
+      <w:proofErr w:type="spellStart"/>
+      <w:r>
+        <w:rPr>
+          <w:color w:val="0070C0"/>
+        </w:rPr>
+        <w:t>bureau_scores</w:t>
+      </w:r>
+      <w:proofErr w:type="spellEnd"/>
+      <w:r>
+        <w:rPr>
+          <w:color w:val="0070C0"/>
+        </w:rPr>
+        <w:t xml:space="preserve"> (aprox. 512-560) y alta relación </w:t>
+      </w:r>
+      <w:proofErr w:type="spellStart"/>
+      <w:r>
+        <w:rPr>
+          <w:color w:val="0070C0"/>
+        </w:rPr>
+        <w:t>debt_</w:t>
+      </w:r>
+      <w:proofErr w:type="gramStart"/>
+      <w:r>
+        <w:rPr>
+          <w:color w:val="0070C0"/>
+        </w:rPr>
+        <w:t>income</w:t>
+      </w:r>
+      <w:proofErr w:type="spellEnd"/>
+      <w:r>
+        <w:rPr>
+          <w:color w:val="0070C0"/>
+        </w:rPr>
+        <w:t xml:space="preserve"> ,</w:t>
+      </w:r>
+      <w:proofErr w:type="gramEnd"/>
+      <w:r>
+        <w:rPr>
+          <w:color w:val="0070C0"/>
+        </w:rPr>
+        <w:t xml:space="preserve"> mientras que los menos riesgosos tienen scores de 850 y menor uso de líneas.</w:t>
       </w:r>
     </w:p>
     <w:p>
@@ -932,8 +1146,16 @@
         <w:rPr>
           <w:color w:val="0070C0"/>
         </w:rPr>
-        <w:t>Sí, como herramienta de segmentación y apoyo a la decisión, no como único criterio de originación</w:t>
-      </w:r>
+        <w:t xml:space="preserve">Sí, como herramienta de segmentación y apoyo a la decisión, no como único criterio de </w:t>
+      </w:r>
+      <w:proofErr w:type="spellStart"/>
+      <w:r>
+        <w:rPr>
+          <w:color w:val="0070C0"/>
+        </w:rPr>
+        <w:t>originación</w:t>
+      </w:r>
+      <w:proofErr w:type="spellEnd"/>
     </w:p>
     <w:p>
       <w:pPr>
@@ -1064,7 +1286,15 @@
         <w:t>¿</w:t>
       </w:r>
       <w:r>
-        <w:t>Como ajustarías tus PDs bajo estos escenarios</w:t>
+        <w:t xml:space="preserve">Como ajustarías tus </w:t>
+      </w:r>
+      <w:proofErr w:type="spellStart"/>
+      <w:r>
+        <w:t>PDs</w:t>
+      </w:r>
+      <w:proofErr w:type="spellEnd"/>
+      <w:r>
+        <w:t xml:space="preserve"> bajo estos escenarios</w:t>
       </w:r>
       <w:r>
         <w:t>?</w:t>
@@ -1199,13 +1429,10 @@
           <w:lang w:eastAsia="es-MX"/>
           <w14:ligatures w14:val="none"/>
         </w:rPr>
-        <w:t xml:space="preserve">Es posible utilizar modelos de LLM como chat gpt, pero en caso de utilizarlo es necesario mostrar los prompts utilizados y explicar el racional detrás de ellos </w:t>
-      </w:r>
-    </w:p>
-    <w:p>
-      <w:pPr>
-        <w:pStyle w:val="Prrafodelista"/>
-        <w:jc w:val="both"/>
+        <w:t xml:space="preserve">Es posible utilizar modelos de LLM como chat </w:t>
+      </w:r>
+      <w:proofErr w:type="spellStart"/>
+      <w:r>
         <w:rPr>
           <w:rFonts w:ascii="Aptos Narrow" w:eastAsia="Times New Roman" w:hAnsi="Aptos Narrow" w:cs="Times New Roman"/>
           <w:color w:val="000000"/>
@@ -1213,7 +1440,9 @@
           <w:lang w:eastAsia="es-MX"/>
           <w14:ligatures w14:val="none"/>
         </w:rPr>
-      </w:pPr>
+        <w:t>gpt</w:t>
+      </w:r>
+      <w:proofErr w:type="spellEnd"/>
       <w:r>
         <w:rPr>
           <w:rFonts w:ascii="Aptos Narrow" w:eastAsia="Times New Roman" w:hAnsi="Aptos Narrow" w:cs="Times New Roman"/>
@@ -1222,9 +1451,13 @@
           <w:lang w:eastAsia="es-MX"/>
           <w14:ligatures w14:val="none"/>
         </w:rPr>
-        <w:t xml:space="preserve">Para este trabajo se hizo uso de Copilot como autocompletado dentro de pycharm y se hizo uso de chat </w:t>
-      </w:r>
-      <w:r>
+        <w:t xml:space="preserve">, pero en caso de utilizarlo es necesario mostrar los prompts utilizados y explicar el racional detrás de ellos </w:t>
+      </w:r>
+    </w:p>
+    <w:p>
+      <w:pPr>
+        <w:pStyle w:val="Prrafodelista"/>
+        <w:jc w:val="both"/>
         <w:rPr>
           <w:rFonts w:ascii="Aptos Narrow" w:eastAsia="Times New Roman" w:hAnsi="Aptos Narrow" w:cs="Times New Roman"/>
           <w:color w:val="000000"/>
@@ -1232,8 +1465,7 @@
           <w:lang w:eastAsia="es-MX"/>
           <w14:ligatures w14:val="none"/>
         </w:rPr>
-        <w:t>GPT</w:t>
-      </w:r>
+      </w:pPr>
       <w:r>
         <w:rPr>
           <w:rFonts w:ascii="Aptos Narrow" w:eastAsia="Times New Roman" w:hAnsi="Aptos Narrow" w:cs="Times New Roman"/>
@@ -1242,7 +1474,159 @@
           <w:lang w:eastAsia="es-MX"/>
           <w14:ligatures w14:val="none"/>
         </w:rPr>
-        <w:t xml:space="preserve"> para la generación de gráficos y los modelos de boosting, el prompt se perdió ya que mas que un prompt estructurado eran preguntas puntuales al LLM</w:t>
+        <w:t xml:space="preserve">Para este trabajo se hizo uso de </w:t>
+      </w:r>
+      <w:proofErr w:type="spellStart"/>
+      <w:r>
+        <w:rPr>
+          <w:rFonts w:ascii="Aptos Narrow" w:eastAsia="Times New Roman" w:hAnsi="Aptos Narrow" w:cs="Times New Roman"/>
+          <w:color w:val="000000"/>
+          <w:kern w:val="0"/>
+          <w:lang w:eastAsia="es-MX"/>
+          <w14:ligatures w14:val="none"/>
+        </w:rPr>
+        <w:t>Copilot</w:t>
+      </w:r>
+      <w:proofErr w:type="spellEnd"/>
+      <w:r>
+        <w:rPr>
+          <w:rFonts w:ascii="Aptos Narrow" w:eastAsia="Times New Roman" w:hAnsi="Aptos Narrow" w:cs="Times New Roman"/>
+          <w:color w:val="000000"/>
+          <w:kern w:val="0"/>
+          <w:lang w:eastAsia="es-MX"/>
+          <w14:ligatures w14:val="none"/>
+        </w:rPr>
+        <w:t xml:space="preserve"> como autocompletado dentro de </w:t>
+      </w:r>
+      <w:proofErr w:type="spellStart"/>
+      <w:r>
+        <w:rPr>
+          <w:rFonts w:ascii="Aptos Narrow" w:eastAsia="Times New Roman" w:hAnsi="Aptos Narrow" w:cs="Times New Roman"/>
+          <w:color w:val="000000"/>
+          <w:kern w:val="0"/>
+          <w:lang w:eastAsia="es-MX"/>
+          <w14:ligatures w14:val="none"/>
+        </w:rPr>
+        <w:t>pycharm</w:t>
+      </w:r>
+      <w:proofErr w:type="spellEnd"/>
+      <w:r>
+        <w:rPr>
+          <w:rFonts w:ascii="Aptos Narrow" w:eastAsia="Times New Roman" w:hAnsi="Aptos Narrow" w:cs="Times New Roman"/>
+          <w:color w:val="000000"/>
+          <w:kern w:val="0"/>
+          <w:lang w:eastAsia="es-MX"/>
+          <w14:ligatures w14:val="none"/>
+        </w:rPr>
+        <w:t xml:space="preserve"> y se hizo uso de chat </w:t>
+      </w:r>
+      <w:r>
+        <w:rPr>
+          <w:rFonts w:ascii="Aptos Narrow" w:eastAsia="Times New Roman" w:hAnsi="Aptos Narrow" w:cs="Times New Roman"/>
+          <w:color w:val="000000"/>
+          <w:kern w:val="0"/>
+          <w:lang w:eastAsia="es-MX"/>
+          <w14:ligatures w14:val="none"/>
+        </w:rPr>
+        <w:t>GPT</w:t>
+      </w:r>
+      <w:r>
+        <w:rPr>
+          <w:rFonts w:ascii="Aptos Narrow" w:eastAsia="Times New Roman" w:hAnsi="Aptos Narrow" w:cs="Times New Roman"/>
+          <w:color w:val="000000"/>
+          <w:kern w:val="0"/>
+          <w:lang w:eastAsia="es-MX"/>
+          <w14:ligatures w14:val="none"/>
+        </w:rPr>
+        <w:t xml:space="preserve"> para la generación de gráficos y los modelos de </w:t>
+      </w:r>
+      <w:proofErr w:type="spellStart"/>
+      <w:r>
+        <w:rPr>
+          <w:rFonts w:ascii="Aptos Narrow" w:eastAsia="Times New Roman" w:hAnsi="Aptos Narrow" w:cs="Times New Roman"/>
+          <w:color w:val="000000"/>
+          <w:kern w:val="0"/>
+          <w:lang w:eastAsia="es-MX"/>
+          <w14:ligatures w14:val="none"/>
+        </w:rPr>
+        <w:t>boosting</w:t>
+      </w:r>
+      <w:proofErr w:type="spellEnd"/>
+      <w:r>
+        <w:rPr>
+          <w:rFonts w:ascii="Aptos Narrow" w:eastAsia="Times New Roman" w:hAnsi="Aptos Narrow" w:cs="Times New Roman"/>
+          <w:color w:val="000000"/>
+          <w:kern w:val="0"/>
+          <w:lang w:eastAsia="es-MX"/>
+          <w14:ligatures w14:val="none"/>
+        </w:rPr>
+        <w:t xml:space="preserve">, el </w:t>
+      </w:r>
+      <w:proofErr w:type="spellStart"/>
+      <w:r>
+        <w:rPr>
+          <w:rFonts w:ascii="Aptos Narrow" w:eastAsia="Times New Roman" w:hAnsi="Aptos Narrow" w:cs="Times New Roman"/>
+          <w:color w:val="000000"/>
+          <w:kern w:val="0"/>
+          <w:lang w:eastAsia="es-MX"/>
+          <w14:ligatures w14:val="none"/>
+        </w:rPr>
+        <w:t>prompt</w:t>
+      </w:r>
+      <w:proofErr w:type="spellEnd"/>
+      <w:r>
+        <w:rPr>
+          <w:rFonts w:ascii="Aptos Narrow" w:eastAsia="Times New Roman" w:hAnsi="Aptos Narrow" w:cs="Times New Roman"/>
+          <w:color w:val="000000"/>
+          <w:kern w:val="0"/>
+          <w:lang w:eastAsia="es-MX"/>
+          <w14:ligatures w14:val="none"/>
+        </w:rPr>
+        <w:t xml:space="preserve"> se perdió ya que </w:t>
+      </w:r>
+      <w:proofErr w:type="spellStart"/>
+      <w:r>
+        <w:rPr>
+          <w:rFonts w:ascii="Aptos Narrow" w:eastAsia="Times New Roman" w:hAnsi="Aptos Narrow" w:cs="Times New Roman"/>
+          <w:color w:val="000000"/>
+          <w:kern w:val="0"/>
+          <w:lang w:eastAsia="es-MX"/>
+          <w14:ligatures w14:val="none"/>
+        </w:rPr>
+        <w:t>mas</w:t>
+      </w:r>
+      <w:proofErr w:type="spellEnd"/>
+      <w:r>
+        <w:rPr>
+          <w:rFonts w:ascii="Aptos Narrow" w:eastAsia="Times New Roman" w:hAnsi="Aptos Narrow" w:cs="Times New Roman"/>
+          <w:color w:val="000000"/>
+          <w:kern w:val="0"/>
+          <w:lang w:eastAsia="es-MX"/>
+          <w14:ligatures w14:val="none"/>
+        </w:rPr>
+        <w:t xml:space="preserve"> que un </w:t>
+      </w:r>
+      <w:proofErr w:type="spellStart"/>
+      <w:r>
+        <w:rPr>
+          <w:rFonts w:ascii="Aptos Narrow" w:eastAsia="Times New Roman" w:hAnsi="Aptos Narrow" w:cs="Times New Roman"/>
+          <w:color w:val="000000"/>
+          <w:kern w:val="0"/>
+          <w:lang w:eastAsia="es-MX"/>
+          <w14:ligatures w14:val="none"/>
+        </w:rPr>
+        <w:t>prompt</w:t>
+      </w:r>
+      <w:proofErr w:type="spellEnd"/>
+      <w:r>
+        <w:rPr>
+          <w:rFonts w:ascii="Aptos Narrow" w:eastAsia="Times New Roman" w:hAnsi="Aptos Narrow" w:cs="Times New Roman"/>
+          <w:color w:val="000000"/>
+          <w:kern w:val="0"/>
+          <w:lang w:eastAsia="es-MX"/>
+          <w14:ligatures w14:val="none"/>
+        </w:rPr>
+        <w:t xml:space="preserve"> estructurado eran preguntas puntuales al LLM</w:t>
       </w:r>
       <w:r>
         <w:rPr>
@@ -1331,7 +1715,51 @@
           <w:lang w:eastAsia="es-MX"/>
           <w14:ligatures w14:val="none"/>
         </w:rPr>
-        <w:t>"Crea un plot comparativo del desempeño de Random Forest vs XGBoost"</w:t>
+        <w:t xml:space="preserve">"Crea un </w:t>
+      </w:r>
+      <w:proofErr w:type="spellStart"/>
+      <w:r>
+        <w:rPr>
+          <w:rFonts w:ascii="Aptos Narrow" w:eastAsia="Times New Roman" w:hAnsi="Aptos Narrow" w:cs="Times New Roman"/>
+          <w:color w:val="000000"/>
+          <w:kern w:val="0"/>
+          <w:lang w:eastAsia="es-MX"/>
+          <w14:ligatures w14:val="none"/>
+        </w:rPr>
+        <w:t>plot</w:t>
+      </w:r>
+      <w:proofErr w:type="spellEnd"/>
+      <w:r>
+        <w:rPr>
+          <w:rFonts w:ascii="Aptos Narrow" w:eastAsia="Times New Roman" w:hAnsi="Aptos Narrow" w:cs="Times New Roman"/>
+          <w:color w:val="000000"/>
+          <w:kern w:val="0"/>
+          <w:lang w:eastAsia="es-MX"/>
+          <w14:ligatures w14:val="none"/>
+        </w:rPr>
+        <w:t xml:space="preserve"> comparativo del desempeño de Random Forest vs </w:t>
+      </w:r>
+      <w:proofErr w:type="spellStart"/>
+      <w:r>
+        <w:rPr>
+          <w:rFonts w:ascii="Aptos Narrow" w:eastAsia="Times New Roman" w:hAnsi="Aptos Narrow" w:cs="Times New Roman"/>
+          <w:color w:val="000000"/>
+          <w:kern w:val="0"/>
+          <w:lang w:eastAsia="es-MX"/>
+          <w14:ligatures w14:val="none"/>
+        </w:rPr>
+        <w:t>XGBoost</w:t>
+      </w:r>
+      <w:proofErr w:type="spellEnd"/>
+      <w:r>
+        <w:rPr>
+          <w:rFonts w:ascii="Aptos Narrow" w:eastAsia="Times New Roman" w:hAnsi="Aptos Narrow" w:cs="Times New Roman"/>
+          <w:color w:val="000000"/>
+          <w:kern w:val="0"/>
+          <w:lang w:eastAsia="es-MX"/>
+          <w14:ligatures w14:val="none"/>
+        </w:rPr>
+        <w:t>"</w:t>
       </w:r>
     </w:p>
     <w:p>
@@ -1358,7 +1786,29 @@
           <w:lang w:eastAsia="es-MX"/>
           <w14:ligatures w14:val="none"/>
         </w:rPr>
-        <w:t>"Visualiza el análisis de cosechas mostrando default rate por vintage"</w:t>
+        <w:t xml:space="preserve">"Visualiza el análisis de cosechas mostrando default </w:t>
+      </w:r>
+      <w:proofErr w:type="spellStart"/>
+      <w:r>
+        <w:rPr>
+          <w:rFonts w:ascii="Aptos Narrow" w:eastAsia="Times New Roman" w:hAnsi="Aptos Narrow" w:cs="Times New Roman"/>
+          <w:color w:val="000000"/>
+          <w:kern w:val="0"/>
+          <w:lang w:eastAsia="es-MX"/>
+          <w14:ligatures w14:val="none"/>
+        </w:rPr>
+        <w:t>rate</w:t>
+      </w:r>
+      <w:proofErr w:type="spellEnd"/>
+      <w:r>
+        <w:rPr>
+          <w:rFonts w:ascii="Aptos Narrow" w:eastAsia="Times New Roman" w:hAnsi="Aptos Narrow" w:cs="Times New Roman"/>
+          <w:color w:val="000000"/>
+          <w:kern w:val="0"/>
+          <w:lang w:eastAsia="es-MX"/>
+          <w14:ligatures w14:val="none"/>
+        </w:rPr>
+        <w:t xml:space="preserve"> por vintage"</w:t>
       </w:r>
     </w:p>
     <w:p>
@@ -1385,7 +1835,29 @@
           <w:lang w:eastAsia="es-MX"/>
           <w14:ligatures w14:val="none"/>
         </w:rPr>
-        <w:t>"Ayuda con la implementación de XGBoost para clasificación binaria"</w:t>
+        <w:t xml:space="preserve">"Ayuda con la implementación de </w:t>
+      </w:r>
+      <w:proofErr w:type="spellStart"/>
+      <w:r>
+        <w:rPr>
+          <w:rFonts w:ascii="Aptos Narrow" w:eastAsia="Times New Roman" w:hAnsi="Aptos Narrow" w:cs="Times New Roman"/>
+          <w:color w:val="000000"/>
+          <w:kern w:val="0"/>
+          <w:lang w:eastAsia="es-MX"/>
+          <w14:ligatures w14:val="none"/>
+        </w:rPr>
+        <w:t>XGBoost</w:t>
+      </w:r>
+      <w:proofErr w:type="spellEnd"/>
+      <w:r>
+        <w:rPr>
+          <w:rFonts w:ascii="Aptos Narrow" w:eastAsia="Times New Roman" w:hAnsi="Aptos Narrow" w:cs="Times New Roman"/>
+          <w:color w:val="000000"/>
+          <w:kern w:val="0"/>
+          <w:lang w:eastAsia="es-MX"/>
+          <w14:ligatures w14:val="none"/>
+        </w:rPr>
+        <w:t xml:space="preserve"> para clasificación binaria"</w:t>
       </w:r>
     </w:p>
     <w:p>
@@ -1666,6 +2138,7 @@
                 <w14:ligatures w14:val="none"/>
               </w:rPr>
             </w:pPr>
+            <w:proofErr w:type="spellStart"/>
             <w:r>
               <w:rPr>
                 <w:rFonts w:ascii="Aptos Narrow" w:eastAsia="Times New Roman" w:hAnsi="Aptos Narrow" w:cs="Times New Roman"/>
@@ -1676,6 +2149,7 @@
               </w:rPr>
               <w:t>int</w:t>
             </w:r>
+            <w:proofErr w:type="spellEnd"/>
           </w:p>
         </w:tc>
         <w:tc>
@@ -1729,6 +2203,7 @@
                 <w14:ligatures w14:val="none"/>
               </w:rPr>
             </w:pPr>
+            <w:proofErr w:type="spellStart"/>
             <w:r>
               <w:rPr>
                 <w:rFonts w:ascii="Aptos Narrow" w:eastAsia="Times New Roman" w:hAnsi="Aptos Narrow" w:cs="Times New Roman"/>
@@ -1739,6 +2214,7 @@
               </w:rPr>
               <w:t>orig_month</w:t>
             </w:r>
+            <w:proofErr w:type="spellEnd"/>
           </w:p>
         </w:tc>
         <w:tc>
@@ -1821,6 +2297,7 @@
                 <w14:ligatures w14:val="none"/>
               </w:rPr>
             </w:pPr>
+            <w:proofErr w:type="spellStart"/>
             <w:r>
               <w:rPr>
                 <w:rFonts w:ascii="Aptos Narrow" w:eastAsia="Times New Roman" w:hAnsi="Aptos Narrow" w:cs="Times New Roman"/>
@@ -1831,6 +2308,7 @@
               </w:rPr>
               <w:t>age</w:t>
             </w:r>
+            <w:proofErr w:type="spellEnd"/>
           </w:p>
         </w:tc>
         <w:tc>
@@ -1850,6 +2328,7 @@
                 <w14:ligatures w14:val="none"/>
               </w:rPr>
             </w:pPr>
+            <w:proofErr w:type="spellStart"/>
             <w:r>
               <w:rPr>
                 <w:rFonts w:ascii="Aptos Narrow" w:eastAsia="Times New Roman" w:hAnsi="Aptos Narrow" w:cs="Times New Roman"/>
@@ -1860,6 +2339,7 @@
               </w:rPr>
               <w:t>int</w:t>
             </w:r>
+            <w:proofErr w:type="spellEnd"/>
           </w:p>
         </w:tc>
         <w:tc>
@@ -1913,6 +2393,7 @@
                 <w14:ligatures w14:val="none"/>
               </w:rPr>
             </w:pPr>
+            <w:proofErr w:type="spellStart"/>
             <w:r>
               <w:rPr>
                 <w:rFonts w:ascii="Aptos Narrow" w:eastAsia="Times New Roman" w:hAnsi="Aptos Narrow" w:cs="Times New Roman"/>
@@ -1923,6 +2404,7 @@
               </w:rPr>
               <w:t>income</w:t>
             </w:r>
+            <w:proofErr w:type="spellEnd"/>
           </w:p>
         </w:tc>
         <w:tc>
@@ -1942,6 +2424,7 @@
                 <w14:ligatures w14:val="none"/>
               </w:rPr>
             </w:pPr>
+            <w:proofErr w:type="spellStart"/>
             <w:r>
               <w:rPr>
                 <w:rFonts w:ascii="Aptos Narrow" w:eastAsia="Times New Roman" w:hAnsi="Aptos Narrow" w:cs="Times New Roman"/>
@@ -1952,6 +2435,7 @@
               </w:rPr>
               <w:t>float</w:t>
             </w:r>
+            <w:proofErr w:type="spellEnd"/>
           </w:p>
         </w:tc>
         <w:tc>
@@ -2005,6 +2489,7 @@
                 <w14:ligatures w14:val="none"/>
               </w:rPr>
             </w:pPr>
+            <w:proofErr w:type="spellStart"/>
             <w:r>
               <w:rPr>
                 <w:rFonts w:ascii="Aptos Narrow" w:eastAsia="Times New Roman" w:hAnsi="Aptos Narrow" w:cs="Times New Roman"/>
@@ -2015,6 +2500,7 @@
               </w:rPr>
               <w:t>dti</w:t>
             </w:r>
+            <w:proofErr w:type="spellEnd"/>
           </w:p>
         </w:tc>
         <w:tc>
@@ -2034,6 +2520,7 @@
                 <w14:ligatures w14:val="none"/>
               </w:rPr>
             </w:pPr>
+            <w:proofErr w:type="spellStart"/>
             <w:r>
               <w:rPr>
                 <w:rFonts w:ascii="Aptos Narrow" w:eastAsia="Times New Roman" w:hAnsi="Aptos Narrow" w:cs="Times New Roman"/>
@@ -2044,6 +2531,7 @@
               </w:rPr>
               <w:t>float</w:t>
             </w:r>
+            <w:proofErr w:type="spellEnd"/>
           </w:p>
         </w:tc>
         <w:tc>
@@ -2063,6 +2551,7 @@
                 <w14:ligatures w14:val="none"/>
               </w:rPr>
             </w:pPr>
+            <w:proofErr w:type="spellStart"/>
             <w:r>
               <w:rPr>
                 <w:rFonts w:ascii="Aptos Narrow" w:eastAsia="Times New Roman" w:hAnsi="Aptos Narrow" w:cs="Times New Roman"/>
@@ -2071,7 +2560,18 @@
                 <w:lang w:eastAsia="es-MX"/>
                 <w14:ligatures w14:val="none"/>
               </w:rPr>
-              <w:t>Debt-to-Income: proporción entre deuda total y el ingreso mensual</w:t>
+              <w:t>Debt-to-Income</w:t>
+            </w:r>
+            <w:proofErr w:type="spellEnd"/>
+            <w:r>
+              <w:rPr>
+                <w:rFonts w:ascii="Aptos Narrow" w:eastAsia="Times New Roman" w:hAnsi="Aptos Narrow" w:cs="Times New Roman"/>
+                <w:color w:val="000000"/>
+                <w:kern w:val="0"/>
+                <w:lang w:eastAsia="es-MX"/>
+                <w14:ligatures w14:val="none"/>
+              </w:rPr>
+              <w:t>: proporción entre deuda total y el ingreso mensual</w:t>
             </w:r>
           </w:p>
         </w:tc>
@@ -2097,6 +2597,7 @@
                 <w14:ligatures w14:val="none"/>
               </w:rPr>
             </w:pPr>
+            <w:proofErr w:type="spellStart"/>
             <w:r>
               <w:rPr>
                 <w:rFonts w:ascii="Aptos Narrow" w:eastAsia="Times New Roman" w:hAnsi="Aptos Narrow" w:cs="Times New Roman"/>
@@ -2107,6 +2608,7 @@
               </w:rPr>
               <w:t>bureau_score</w:t>
             </w:r>
+            <w:proofErr w:type="spellEnd"/>
           </w:p>
         </w:tc>
         <w:tc>
@@ -2126,6 +2628,7 @@
                 <w14:ligatures w14:val="none"/>
               </w:rPr>
             </w:pPr>
+            <w:proofErr w:type="spellStart"/>
             <w:r>
               <w:rPr>
                 <w:rFonts w:ascii="Aptos Narrow" w:eastAsia="Times New Roman" w:hAnsi="Aptos Narrow" w:cs="Times New Roman"/>
@@ -2136,6 +2639,7 @@
               </w:rPr>
               <w:t>float</w:t>
             </w:r>
+            <w:proofErr w:type="spellEnd"/>
           </w:p>
         </w:tc>
         <w:tc>
@@ -2189,6 +2693,7 @@
                 <w14:ligatures w14:val="none"/>
               </w:rPr>
             </w:pPr>
+            <w:proofErr w:type="spellStart"/>
             <w:r>
               <w:rPr>
                 <w:rFonts w:ascii="Aptos Narrow" w:eastAsia="Times New Roman" w:hAnsi="Aptos Narrow" w:cs="Times New Roman"/>
@@ -2199,6 +2704,7 @@
               </w:rPr>
               <w:t>utilization</w:t>
             </w:r>
+            <w:proofErr w:type="spellEnd"/>
           </w:p>
         </w:tc>
         <w:tc>
@@ -2218,6 +2724,7 @@
                 <w14:ligatures w14:val="none"/>
               </w:rPr>
             </w:pPr>
+            <w:proofErr w:type="spellStart"/>
             <w:r>
               <w:rPr>
                 <w:rFonts w:ascii="Aptos Narrow" w:eastAsia="Times New Roman" w:hAnsi="Aptos Narrow" w:cs="Times New Roman"/>
@@ -2228,6 +2735,7 @@
               </w:rPr>
               <w:t>float</w:t>
             </w:r>
+            <w:proofErr w:type="spellEnd"/>
           </w:p>
         </w:tc>
         <w:tc>
@@ -2310,6 +2818,7 @@
                 <w14:ligatures w14:val="none"/>
               </w:rPr>
             </w:pPr>
+            <w:proofErr w:type="spellStart"/>
             <w:r>
               <w:rPr>
                 <w:rFonts w:ascii="Aptos Narrow" w:eastAsia="Times New Roman" w:hAnsi="Aptos Narrow" w:cs="Times New Roman"/>
@@ -2320,6 +2829,7 @@
               </w:rPr>
               <w:t>int</w:t>
             </w:r>
+            <w:proofErr w:type="spellEnd"/>
           </w:p>
         </w:tc>
         <w:tc>
@@ -2373,6 +2883,7 @@
                 <w14:ligatures w14:val="none"/>
               </w:rPr>
             </w:pPr>
+            <w:proofErr w:type="spellStart"/>
             <w:r>
               <w:rPr>
                 <w:rFonts w:ascii="Aptos Narrow" w:eastAsia="Times New Roman" w:hAnsi="Aptos Narrow" w:cs="Times New Roman"/>
@@ -2383,6 +2894,7 @@
               </w:rPr>
               <w:t>tenure_months</w:t>
             </w:r>
+            <w:proofErr w:type="spellEnd"/>
           </w:p>
         </w:tc>
         <w:tc>
@@ -2402,6 +2914,7 @@
                 <w14:ligatures w14:val="none"/>
               </w:rPr>
             </w:pPr>
+            <w:proofErr w:type="spellStart"/>
             <w:r>
               <w:rPr>
                 <w:rFonts w:ascii="Aptos Narrow" w:eastAsia="Times New Roman" w:hAnsi="Aptos Narrow" w:cs="Times New Roman"/>
@@ -2412,6 +2925,7 @@
               </w:rPr>
               <w:t>int</w:t>
             </w:r>
+            <w:proofErr w:type="spellEnd"/>
           </w:p>
         </w:tc>
         <w:tc>
@@ -2465,6 +2979,7 @@
                 <w14:ligatures w14:val="none"/>
               </w:rPr>
             </w:pPr>
+            <w:proofErr w:type="spellStart"/>
             <w:r>
               <w:rPr>
                 <w:rFonts w:ascii="Aptos Narrow" w:eastAsia="Times New Roman" w:hAnsi="Aptos Narrow" w:cs="Times New Roman"/>
@@ -2475,6 +2990,7 @@
               </w:rPr>
               <w:t>product</w:t>
             </w:r>
+            <w:proofErr w:type="spellEnd"/>
           </w:p>
         </w:tc>
         <w:tc>
@@ -2494,6 +3010,7 @@
                 <w14:ligatures w14:val="none"/>
               </w:rPr>
             </w:pPr>
+            <w:proofErr w:type="spellStart"/>
             <w:r>
               <w:rPr>
                 <w:rFonts w:ascii="Aptos Narrow" w:eastAsia="Times New Roman" w:hAnsi="Aptos Narrow" w:cs="Times New Roman"/>
@@ -2504,6 +3021,7 @@
               </w:rPr>
               <w:t>categorical</w:t>
             </w:r>
+            <w:proofErr w:type="spellEnd"/>
           </w:p>
         </w:tc>
         <w:tc>
@@ -2557,6 +3075,7 @@
                 <w14:ligatures w14:val="none"/>
               </w:rPr>
             </w:pPr>
+            <w:proofErr w:type="spellStart"/>
             <w:r>
               <w:rPr>
                 <w:rFonts w:ascii="Aptos Narrow" w:eastAsia="Times New Roman" w:hAnsi="Aptos Narrow" w:cs="Times New Roman"/>
@@ -2567,6 +3086,7 @@
               </w:rPr>
               <w:t>channel</w:t>
             </w:r>
+            <w:proofErr w:type="spellEnd"/>
           </w:p>
         </w:tc>
         <w:tc>
@@ -2586,6 +3106,7 @@
                 <w14:ligatures w14:val="none"/>
               </w:rPr>
             </w:pPr>
+            <w:proofErr w:type="spellStart"/>
             <w:r>
               <w:rPr>
                 <w:rFonts w:ascii="Aptos Narrow" w:eastAsia="Times New Roman" w:hAnsi="Aptos Narrow" w:cs="Times New Roman"/>
@@ -2596,6 +3117,7 @@
               </w:rPr>
               <w:t>categorical</w:t>
             </w:r>
+            <w:proofErr w:type="spellEnd"/>
           </w:p>
         </w:tc>
         <w:tc>
@@ -2649,6 +3171,7 @@
                 <w14:ligatures w14:val="none"/>
               </w:rPr>
             </w:pPr>
+            <w:proofErr w:type="spellStart"/>
             <w:r>
               <w:rPr>
                 <w:rFonts w:ascii="Aptos Narrow" w:eastAsia="Times New Roman" w:hAnsi="Aptos Narrow" w:cs="Times New Roman"/>
@@ -2659,6 +3182,7 @@
               </w:rPr>
               <w:t>region</w:t>
             </w:r>
+            <w:proofErr w:type="spellEnd"/>
           </w:p>
         </w:tc>
         <w:tc>
@@ -2678,6 +3202,7 @@
                 <w14:ligatures w14:val="none"/>
               </w:rPr>
             </w:pPr>
+            <w:proofErr w:type="spellStart"/>
             <w:r>
               <w:rPr>
                 <w:rFonts w:ascii="Aptos Narrow" w:eastAsia="Times New Roman" w:hAnsi="Aptos Narrow" w:cs="Times New Roman"/>
@@ -2688,6 +3213,7 @@
               </w:rPr>
               <w:t>categorical</w:t>
             </w:r>
+            <w:proofErr w:type="spellEnd"/>
           </w:p>
         </w:tc>
         <w:tc>
@@ -2741,6 +3267,7 @@
                 <w14:ligatures w14:val="none"/>
               </w:rPr>
             </w:pPr>
+            <w:proofErr w:type="spellStart"/>
             <w:r>
               <w:rPr>
                 <w:rFonts w:ascii="Aptos Narrow" w:eastAsia="Times New Roman" w:hAnsi="Aptos Narrow" w:cs="Times New Roman"/>
@@ -2751,6 +3278,7 @@
               </w:rPr>
               <w:t>amount</w:t>
             </w:r>
+            <w:proofErr w:type="spellEnd"/>
           </w:p>
         </w:tc>
         <w:tc>
@@ -2770,6 +3298,7 @@
                 <w14:ligatures w14:val="none"/>
               </w:rPr>
             </w:pPr>
+            <w:proofErr w:type="spellStart"/>
             <w:r>
               <w:rPr>
                 <w:rFonts w:ascii="Aptos Narrow" w:eastAsia="Times New Roman" w:hAnsi="Aptos Narrow" w:cs="Times New Roman"/>
@@ -2780,6 +3309,7 @@
               </w:rPr>
               <w:t>float</w:t>
             </w:r>
+            <w:proofErr w:type="spellEnd"/>
           </w:p>
         </w:tc>
         <w:tc>
@@ -2833,6 +3363,7 @@
                 <w14:ligatures w14:val="none"/>
               </w:rPr>
             </w:pPr>
+            <w:proofErr w:type="spellStart"/>
             <w:r>
               <w:rPr>
                 <w:rFonts w:ascii="Aptos Narrow" w:eastAsia="Times New Roman" w:hAnsi="Aptos Narrow" w:cs="Times New Roman"/>
@@ -2843,6 +3374,7 @@
               </w:rPr>
               <w:t>term_months</w:t>
             </w:r>
+            <w:proofErr w:type="spellEnd"/>
           </w:p>
         </w:tc>
         <w:tc>
@@ -2862,6 +3394,7 @@
                 <w14:ligatures w14:val="none"/>
               </w:rPr>
             </w:pPr>
+            <w:proofErr w:type="spellStart"/>
             <w:r>
               <w:rPr>
                 <w:rFonts w:ascii="Aptos Narrow" w:eastAsia="Times New Roman" w:hAnsi="Aptos Narrow" w:cs="Times New Roman"/>
@@ -2872,6 +3405,7 @@
               </w:rPr>
               <w:t>int</w:t>
             </w:r>
+            <w:proofErr w:type="spellEnd"/>
           </w:p>
         </w:tc>
         <w:tc>
@@ -2925,6 +3459,7 @@
                 <w14:ligatures w14:val="none"/>
               </w:rPr>
             </w:pPr>
+            <w:proofErr w:type="spellStart"/>
             <w:r>
               <w:rPr>
                 <w:rFonts w:ascii="Aptos Narrow" w:eastAsia="Times New Roman" w:hAnsi="Aptos Narrow" w:cs="Times New Roman"/>
@@ -2935,6 +3470,7 @@
               </w:rPr>
               <w:t>unemp</w:t>
             </w:r>
+            <w:proofErr w:type="spellEnd"/>
           </w:p>
         </w:tc>
         <w:tc>
@@ -2954,6 +3490,7 @@
                 <w14:ligatures w14:val="none"/>
               </w:rPr>
             </w:pPr>
+            <w:proofErr w:type="spellStart"/>
             <w:r>
               <w:rPr>
                 <w:rFonts w:ascii="Aptos Narrow" w:eastAsia="Times New Roman" w:hAnsi="Aptos Narrow" w:cs="Times New Roman"/>
@@ -2964,6 +3501,7 @@
               </w:rPr>
               <w:t>float</w:t>
             </w:r>
+            <w:proofErr w:type="spellEnd"/>
           </w:p>
         </w:tc>
         <w:tc>
@@ -3046,6 +3584,7 @@
                 <w14:ligatures w14:val="none"/>
               </w:rPr>
             </w:pPr>
+            <w:proofErr w:type="spellStart"/>
             <w:r>
               <w:rPr>
                 <w:rFonts w:ascii="Aptos Narrow" w:eastAsia="Times New Roman" w:hAnsi="Aptos Narrow" w:cs="Times New Roman"/>
@@ -3056,6 +3595,7 @@
               </w:rPr>
               <w:t>float</w:t>
             </w:r>
+            <w:proofErr w:type="spellEnd"/>
           </w:p>
         </w:tc>
         <w:tc>
@@ -3109,6 +3649,7 @@
                 <w14:ligatures w14:val="none"/>
               </w:rPr>
             </w:pPr>
+            <w:proofErr w:type="spellStart"/>
             <w:r>
               <w:rPr>
                 <w:rFonts w:ascii="Aptos Narrow" w:eastAsia="Times New Roman" w:hAnsi="Aptos Narrow" w:cs="Times New Roman"/>
@@ -3119,6 +3660,7 @@
               </w:rPr>
               <w:t>infl</w:t>
             </w:r>
+            <w:proofErr w:type="spellEnd"/>
           </w:p>
         </w:tc>
         <w:tc>
@@ -3138,6 +3680,7 @@
                 <w14:ligatures w14:val="none"/>
               </w:rPr>
             </w:pPr>
+            <w:proofErr w:type="spellStart"/>
             <w:r>
               <w:rPr>
                 <w:rFonts w:ascii="Aptos Narrow" w:eastAsia="Times New Roman" w:hAnsi="Aptos Narrow" w:cs="Times New Roman"/>
@@ -3148,6 +3691,7 @@
               </w:rPr>
               <w:t>float</w:t>
             </w:r>
+            <w:proofErr w:type="spellEnd"/>
           </w:p>
         </w:tc>
         <w:tc>

</xml_diff>